<commit_message>
Unintegrated File Browser Code and Weekly Report
Code by James and Prakruti.
Weekly report for James.
</commit_message>
<xml_diff>
--- a/Documents/Management/Managers' Weekly Reports & QA Metrics/James Oatley/Week 10 Report.docx
+++ b/Documents/Management/Managers' Weekly Reports & QA Metrics/James Oatley/Week 10 Report.docx
@@ -62,7 +62,25 @@
                 <w:sz w:val="28"/>
                 <w:szCs w:val="28"/>
               </w:rPr>
-              <w:t>Work Beginning: 03/03/2014</w:t>
+              <w:t xml:space="preserve">Work Beginning: </w:t>
+            </w:r>
+            <w:r>
+              <w:rPr>
+                <w:rFonts w:ascii="Century Gothic" w:hAnsi="Century Gothic"/>
+                <w:color w:val="EB817D"/>
+                <w:sz w:val="28"/>
+                <w:szCs w:val="28"/>
+              </w:rPr>
+              <w:t>10</w:t>
+            </w:r>
+            <w:r>
+              <w:rPr>
+                <w:rFonts w:ascii="Century Gothic" w:hAnsi="Century Gothic"/>
+                <w:color w:val="EB817D"/>
+                <w:sz w:val="28"/>
+                <w:szCs w:val="28"/>
+              </w:rPr>
+              <w:t>/03/2014</w:t>
             </w:r>
           </w:p>
         </w:tc>
@@ -103,7 +121,7 @@
               <w:rPr>
                 <w:rFonts w:ascii="Century Gothic" w:hAnsi="Century Gothic"/>
               </w:rPr>
-              <w:t>Completed code with Paul to display a slide, approved by software team</w:t>
+              <w:t>Reviewed and updated the minutes template and QA manual accordingly</w:t>
             </w:r>
           </w:p>
           <w:p>
@@ -121,7 +139,25 @@
               <w:rPr>
                 <w:rFonts w:ascii="Century Gothic" w:hAnsi="Century Gothic"/>
               </w:rPr>
-              <w:t>Took minutes in all meetings</w:t>
+              <w:t>Took minutes adhering to the new format</w:t>
+            </w:r>
+          </w:p>
+          <w:p>
+            <w:pPr>
+              <w:pStyle w:val="ListParagraph"/>
+              <w:numPr>
+                <w:ilvl w:val="0"/>
+                <w:numId w:val="3"/>
+              </w:numPr>
+              <w:rPr>
+                <w:rFonts w:ascii="Century Gothic" w:hAnsi="Century Gothic"/>
+              </w:rPr>
+            </w:pPr>
+            <w:r>
+              <w:rPr>
+                <w:rFonts w:ascii="Century Gothic" w:hAnsi="Century Gothic"/>
+              </w:rPr>
+              <w:t>Wrote code with Prakruti to open a file browser</w:t>
             </w:r>
           </w:p>
         </w:tc>
@@ -178,7 +214,7 @@
               <w:rPr>
                 <w:rFonts w:ascii="Century Gothic" w:hAnsi="Century Gothic"/>
               </w:rPr>
-              <w:t>None.</w:t>
+              <w:t>Software documentation was not sent to me for review as requested to Steve (although I gave Steve the option to format it himself adhering to the QA manual which he accepted and did not follow) and Roger. Also documentation was far from standards explicitly mentioned within the QA manual.</w:t>
             </w:r>
           </w:p>
         </w:tc>
@@ -207,7 +243,16 @@
                 <w:sz w:val="28"/>
                 <w:szCs w:val="28"/>
               </w:rPr>
-              <w:t>Work Beginning: 10/03/2014</w:t>
+              <w:t>Work Beginning: 17</w:t>
+            </w:r>
+            <w:r>
+              <w:rPr>
+                <w:rFonts w:ascii="Century Gothic" w:hAnsi="Century Gothic"/>
+                <w:color w:val="EB817D"/>
+                <w:sz w:val="28"/>
+                <w:szCs w:val="28"/>
+              </w:rPr>
+              <w:t>/03/2014</w:t>
             </w:r>
           </w:p>
         </w:tc>
@@ -248,7 +293,7 @@
               <w:rPr>
                 <w:rFonts w:ascii="Century Gothic" w:hAnsi="Century Gothic"/>
               </w:rPr>
-              <w:t>To review minutes template, naming/organization of documents and update QA manual accordingly.</w:t>
+              <w:t>To fully test file browser code with Prakruti</w:t>
             </w:r>
           </w:p>
           <w:p>
@@ -266,25 +311,7 @@
               <w:rPr>
                 <w:rFonts w:ascii="Century Gothic" w:hAnsi="Century Gothic"/>
               </w:rPr>
-              <w:t>To continue to take and upload minutes from all meetings</w:t>
-            </w:r>
-          </w:p>
-          <w:p>
-            <w:pPr>
-              <w:pStyle w:val="ListParagraph"/>
-              <w:numPr>
-                <w:ilvl w:val="0"/>
-                <w:numId w:val="5"/>
-              </w:numPr>
-              <w:rPr>
-                <w:rFonts w:ascii="Century Gothic" w:hAnsi="Century Gothic"/>
-              </w:rPr>
-            </w:pPr>
-            <w:r>
-              <w:rPr>
-                <w:rFonts w:ascii="Century Gothic" w:hAnsi="Century Gothic"/>
-              </w:rPr>
-              <w:t>To start work with Paul on sprint 3</w:t>
+              <w:t>Integrate file browser code with Prakruti</w:t>
             </w:r>
           </w:p>
         </w:tc>
@@ -566,15 +593,7 @@
                 <w:sz w:val="21"/>
                 <w:szCs w:val="21"/>
               </w:rPr>
-              <w:t>Yes. Our own signed contracts were upl</w:t>
-            </w:r>
-            <w:r>
-              <w:rPr>
-                <w:rFonts w:ascii="Century Gothic" w:hAnsi="Century Gothic"/>
-                <w:sz w:val="21"/>
-                <w:szCs w:val="21"/>
-              </w:rPr>
-              <w:t>oaded to the repository.</w:t>
+              <w:t>Yes.</w:t>
             </w:r>
           </w:p>
         </w:tc>
@@ -915,7 +934,7 @@
                 <w:sz w:val="21"/>
                 <w:szCs w:val="21"/>
               </w:rPr>
-              <w:t>Financial report 2 was handed in on time to correct formatting.</w:t>
+              <w:t>No, software submitted documents which did not follow our QA manual after discussions with Steve and Roger that they would.</w:t>
             </w:r>
           </w:p>
         </w:tc>
@@ -931,8 +950,8 @@
       <w:bookmarkEnd w:id="0"/>
     </w:p>
     <w:sectPr>
-      <w:headerReference w:type="default" r:id="rId7"/>
-      <w:footerReference w:type="default" r:id="rId8"/>
+      <w:headerReference w:type="default" r:id="rId8"/>
+      <w:footerReference w:type="default" r:id="rId9"/>
       <w:pgSz w:w="11900" w:h="16840"/>
       <w:pgMar w:top="1440" w:right="1800" w:bottom="1440" w:left="1800" w:header="567" w:footer="567" w:gutter="0"/>
       <w:cols w:space="708"/>
@@ -2530,4 +2549,16 @@
   </a:objectDefaults>
   <a:extraClrSchemeLst/>
 </a:theme>
+</file>
+
+<file path=customXml/item1.xml><?xml version="1.0" encoding="utf-8"?>
+<b:Sources xmlns:b="http://schemas.openxmlformats.org/officeDocument/2006/bibliography" xmlns="http://schemas.openxmlformats.org/officeDocument/2006/bibliography" SelectedStyle="\APASixthEditionOfficeOnline.xsl" StyleName="APA" Version="6"/>
+</file>
+
+<file path=customXml/itemProps1.xml><?xml version="1.0" encoding="utf-8"?>
+<ds:datastoreItem xmlns:ds="http://schemas.openxmlformats.org/officeDocument/2006/customXml" ds:itemID="{47B1139F-D6E7-49B5-90C0-DFDF04BB4C75}">
+  <ds:schemaRefs>
+    <ds:schemaRef ds:uri="http://schemas.openxmlformats.org/officeDocument/2006/bibliography"/>
+  </ds:schemaRefs>
+</ds:datastoreItem>
 </file>
</xml_diff>